<commit_message>
New installers, db, minor bugfixes
</commit_message>
<xml_diff>
--- a/farasoftcode/Docs/FS3.2/FS3 Storytellers Guide.docx
+++ b/farasoftcode/Docs/FS3.2/FS3 Storytellers Guide.docx
@@ -2513,11 +2513,9 @@
       <w:r>
         <w:t xml:space="preserve">by Linda </w:t>
       </w:r>
-      <w:proofErr w:type="spellStart"/>
       <w:r>
         <w:t>Naughton</w:t>
       </w:r>
-      <w:proofErr w:type="spellEnd"/>
       <w:r>
         <w:t xml:space="preserve"> (aka Faraday)</w:t>
       </w:r>
@@ -2604,15 +2602,7 @@
         </w:numPr>
       </w:pPr>
       <w:r>
-        <w:t>The more attributes you have, the more trouble you’ll have preventing people from min-max-</w:t>
-      </w:r>
-      <w:proofErr w:type="spellStart"/>
-      <w:r>
-        <w:t>ing</w:t>
-      </w:r>
-      <w:proofErr w:type="spellEnd"/>
-      <w:r>
-        <w:t xml:space="preserve"> points between attributes and skills.</w:t>
+        <w:t>The more attributes you have, the more trouble you’ll have preventing people from min-max-ing points between attributes and skills.</w:t>
       </w:r>
     </w:p>
     <w:p>
@@ -2939,15 +2929,7 @@
     </w:p>
     <w:p>
       <w:r>
-        <w:t>To avoid character min/max-</w:t>
-      </w:r>
-      <w:proofErr w:type="spellStart"/>
-      <w:r>
-        <w:t>ing</w:t>
-      </w:r>
-      <w:proofErr w:type="spellEnd"/>
-      <w:r>
-        <w:t>, you’ll probably want to set some limits on what abilities characters can choose.   You can customize:</w:t>
+        <w:t>To avoid character min/max-ing, you’ll probably want to set some limits on what abilities characters can choose.   You can customize:</w:t>
       </w:r>
     </w:p>
     <w:p/>
@@ -2960,15 +2942,7 @@
         </w:numPr>
       </w:pPr>
       <w:r>
-        <w:t xml:space="preserve">How many “high-rating” abilities a character can have.  This includes attributes and all kinds of skills.   You can customize what rating </w:t>
-      </w:r>
-      <w:proofErr w:type="gramStart"/>
-      <w:r>
-        <w:t>constitutes a “</w:t>
-      </w:r>
-      <w:proofErr w:type="gramEnd"/>
-      <w:r>
-        <w:t>high-</w:t>
+        <w:t>How many “high-rating” abilities a character can have.  This includes attributes and all kinds of skills.   You can customize what rating constitutes a “high-</w:t>
       </w:r>
       <w:r>
         <w:t xml:space="preserve"> </w:t>
@@ -3004,15 +2978,7 @@
         <w:t>have</w:t>
       </w:r>
       <w:r>
-        <w:t xml:space="preserve">.  Requiring more background skills gives more </w:t>
-      </w:r>
-      <w:proofErr w:type="gramStart"/>
-      <w:r>
-        <w:t>well-rounded</w:t>
-      </w:r>
-      <w:proofErr w:type="gramEnd"/>
-      <w:r>
-        <w:t xml:space="preserve"> characters, but </w:t>
+        <w:t xml:space="preserve">.  Requiring more background skills gives more well-rounded characters, but </w:t>
       </w:r>
       <w:r>
         <w:t>forces people to put more thought into things.</w:t>
@@ -3039,15 +3005,7 @@
         </w:numPr>
       </w:pPr>
       <w:r>
-        <w:t xml:space="preserve">The maximum number of points they can spend on attributes.   Limiting this prevents characters </w:t>
-      </w:r>
-      <w:proofErr w:type="gramStart"/>
-      <w:r>
-        <w:t>who</w:t>
-      </w:r>
-      <w:proofErr w:type="gramEnd"/>
-      <w:r>
-        <w:t xml:space="preserve"> are gifted in everything.</w:t>
+        <w:t>The maximum number of points they can spend on attributes.   Limiting this prevents characters who are gifted in everything.</w:t>
       </w:r>
     </w:p>
     <w:p>
@@ -3074,15 +3032,7 @@
         <w:t xml:space="preserve">ancillary skill </w:t>
       </w:r>
       <w:r>
-        <w:t xml:space="preserve">ratings when creating FS3 characters.  In particular, they will tend to have too many skills in the 4-6 </w:t>
-      </w:r>
-      <w:proofErr w:type="gramStart"/>
-      <w:r>
-        <w:t>range</w:t>
-      </w:r>
-      <w:proofErr w:type="gramEnd"/>
-      <w:r>
-        <w:t xml:space="preserve">.  </w:t>
+        <w:t xml:space="preserve">ratings when creating FS3 characters.  In particular, they will tend to have too many skills in the 4-6 range.  </w:t>
       </w:r>
       <w:r>
         <w:t xml:space="preserve">This range </w:t>
@@ -3103,37 +3053,13 @@
         <w:t>lowball</w:t>
       </w:r>
       <w:r>
-        <w:t xml:space="preserve"> professional skills that they should have in the 7-9 </w:t>
-      </w:r>
-      <w:proofErr w:type="gramStart"/>
-      <w:r>
-        <w:t>range</w:t>
-      </w:r>
-      <w:proofErr w:type="gramEnd"/>
-      <w:r>
-        <w:t xml:space="preserve">.  This range is absolutely fair for characters with a good many years of experience, or younger characters </w:t>
-      </w:r>
-      <w:proofErr w:type="gramStart"/>
-      <w:r>
-        <w:t>who</w:t>
-      </w:r>
-      <w:proofErr w:type="gramEnd"/>
-      <w:r>
-        <w:t xml:space="preserve"> are just exceptionally gifted in their area of expertise.</w:t>
+        <w:t xml:space="preserve"> professional skills that they should have in the 7-9 range.  This range is absolutely fair for characters with a good many years of experience, or younger characters who are just exceptionally gifted in their area of expertise.</w:t>
       </w:r>
     </w:p>
     <w:p/>
     <w:p>
       <w:r>
-        <w:t xml:space="preserve">Some Storytellers shy away from or discourage characters with skills in the 10-12 </w:t>
-      </w:r>
-      <w:proofErr w:type="gramStart"/>
-      <w:r>
-        <w:t>range</w:t>
-      </w:r>
-      <w:proofErr w:type="gramEnd"/>
-      <w:r>
-        <w:t xml:space="preserve">.  This is really not necessary.   When you look at the ability roll charts, there’s not </w:t>
+        <w:t xml:space="preserve">Some Storytellers shy away from or discourage characters with skills in the 10-12 range.  This is really not necessary.   When you look at the ability roll charts, there’s not </w:t>
       </w:r>
       <w:r>
         <w:rPr>
@@ -4144,15 +4070,7 @@
               <w:t>body</w:t>
             </w:r>
             <w:r>
-              <w:t xml:space="preserve"> armor (</w:t>
-            </w:r>
-            <w:proofErr w:type="spellStart"/>
-            <w:r>
-              <w:t>kevlar</w:t>
-            </w:r>
-            <w:proofErr w:type="spellEnd"/>
-            <w:r>
-              <w:t xml:space="preserve"> vest)</w:t>
+              <w:t xml:space="preserve"> armor (kevlar vest)</w:t>
             </w:r>
           </w:p>
         </w:tc>
@@ -4320,15 +4238,7 @@
           </w:tcPr>
           <w:p>
             <w:r>
-              <w:t>Heavy small arms (12.5mm/</w:t>
-            </w:r>
-            <w:proofErr w:type="gramStart"/>
-            <w:r>
-              <w:t>.50cal</w:t>
-            </w:r>
-            <w:proofErr w:type="gramEnd"/>
-            <w:r>
-              <w:t>)</w:t>
+              <w:t>Heavy small arms (12.5mm/.50cal)</w:t>
             </w:r>
           </w:p>
         </w:tc>
@@ -4710,23 +4620,7 @@
           </w:tcPr>
           <w:p>
             <w:r>
-              <w:t xml:space="preserve">Standard weapons </w:t>
-            </w:r>
-            <w:proofErr w:type="spellStart"/>
-            <w:r>
-              <w:t>loadout</w:t>
-            </w:r>
-            <w:proofErr w:type="spellEnd"/>
-            <w:r>
-              <w:t xml:space="preserve"> for the vehicle.  This is just a guide, not a restriction, since there may legitimately be multiple weapons </w:t>
-            </w:r>
-            <w:proofErr w:type="spellStart"/>
-            <w:r>
-              <w:t>loadouts</w:t>
-            </w:r>
-            <w:proofErr w:type="spellEnd"/>
-            <w:r>
-              <w:t>.</w:t>
+              <w:t>Standard weapons loadout for the vehicle.  This is just a guide, not a restriction, since there may legitimately be multiple weapons loadouts.</w:t>
             </w:r>
           </w:p>
         </w:tc>
@@ -4773,23 +4667,7 @@
     <w:p/>
     <w:p>
       <w:r>
-        <w:t xml:space="preserve">This section will walk through the steps involved in creating a hit location chart, using a </w:t>
-      </w:r>
-      <w:proofErr w:type="spellStart"/>
-      <w:r>
-        <w:t>Battlestar</w:t>
-      </w:r>
-      <w:proofErr w:type="spellEnd"/>
-      <w:r>
-        <w:t xml:space="preserve"> </w:t>
-      </w:r>
-      <w:proofErr w:type="spellStart"/>
-      <w:r>
-        <w:t>Galactica</w:t>
-      </w:r>
-      <w:proofErr w:type="spellEnd"/>
-      <w:r>
-        <w:t xml:space="preserve"> Viper space fighter as an example.</w:t>
+        <w:t>This section will walk through the steps involved in creating a hit location chart, using a Battlestar Galactica Viper space fighter as an example.</w:t>
       </w:r>
     </w:p>
     <w:p/>
@@ -4832,21 +4710,7 @@
         <w:rPr>
           <w:i/>
         </w:rPr>
-        <w:t xml:space="preserve">, Right Wing, </w:t>
-      </w:r>
-      <w:proofErr w:type="gramStart"/>
-      <w:r>
-        <w:rPr>
-          <w:i/>
-        </w:rPr>
-        <w:t>Left</w:t>
-      </w:r>
-      <w:proofErr w:type="gramEnd"/>
-      <w:r>
-        <w:rPr>
-          <w:i/>
-        </w:rPr>
-        <w:t xml:space="preserve"> Wing</w:t>
+        <w:t>, Right Wing, Left Wing</w:t>
       </w:r>
       <w:r>
         <w:rPr>
@@ -4999,15 +4863,7 @@
         </w:numPr>
       </w:pPr>
       <w:r>
-        <w:t xml:space="preserve">For each hit location, imagine a </w:t>
-      </w:r>
-      <w:proofErr w:type="spellStart"/>
-      <w:r>
-        <w:t>bullseye</w:t>
-      </w:r>
-      <w:proofErr w:type="spellEnd"/>
-      <w:r>
-        <w:t xml:space="preserve"> superimposed over that target point with three bands of color – green / yellow / red.   Now </w:t>
+        <w:t xml:space="preserve">For each hit location, imagine a bullseye superimposed over that target point with three bands of color – green / yellow / red.   Now </w:t>
       </w:r>
       <w:r>
         <w:t>choose</w:t>
@@ -5044,15 +4900,7 @@
         <w:t xml:space="preserve"> (like the torso on a human), there should be a fair chance of hitting exactly where you aimed at.  For smaller hit locations, </w:t>
       </w:r>
       <w:r>
-        <w:t xml:space="preserve">the chance of hitting exactly where you aimed should be </w:t>
-      </w:r>
-      <w:proofErr w:type="gramStart"/>
-      <w:r>
-        <w:t>smaller ,</w:t>
-      </w:r>
-      <w:proofErr w:type="gramEnd"/>
-      <w:r>
-        <w:t xml:space="preserve"> and </w:t>
+        <w:t xml:space="preserve">the chance of hitting exactly where you aimed should be smaller , and </w:t>
       </w:r>
       <w:r>
         <w:t xml:space="preserve">you should have some values on the chart represent </w:t>
@@ -5127,16 +4975,8 @@
         <w:rPr>
           <w:i/>
         </w:rPr>
-        <w:t xml:space="preserve">, Wings, </w:t>
-      </w:r>
-      <w:proofErr w:type="gramStart"/>
-      <w:r>
-        <w:rPr>
-          <w:i/>
-        </w:rPr>
-        <w:t>Engine</w:t>
-      </w:r>
-      <w:proofErr w:type="gramEnd"/>
+        <w:t>, Wings, Engine</w:t>
+      </w:r>
       <w:r>
         <w:rPr>
           <w:i/>
@@ -5197,45 +5037,85 @@
         <w:rPr>
           <w:i/>
         </w:rPr>
-        <w:t xml:space="preserve">Wing Engine </w:t>
-      </w:r>
-      <w:proofErr w:type="spellStart"/>
+        <w:t xml:space="preserve">Wing Engine Engine </w:t>
+      </w:r>
       <w:r>
         <w:rPr>
           <w:i/>
         </w:rPr>
-        <w:t>Engine</w:t>
-      </w:r>
-      <w:proofErr w:type="spellEnd"/>
+        <w:t>Body</w:t>
+      </w:r>
       <w:r>
         <w:rPr>
           <w:i/>
         </w:rPr>
+        <w:t xml:space="preserve"> Left</w:t>
+      </w:r>
+      <w:r>
+        <w:rPr>
+          <w:i/>
+        </w:rPr>
         <w:t xml:space="preserve"> </w:t>
       </w:r>
       <w:r>
         <w:rPr>
           <w:i/>
         </w:rPr>
+        <w:t>Wing Right</w:t>
+      </w:r>
+      <w:r>
+        <w:rPr>
+          <w:i/>
+        </w:rPr>
+        <w:t xml:space="preserve"> </w:t>
+      </w:r>
+      <w:r>
+        <w:rPr>
+          <w:i/>
+        </w:rPr>
+        <w:t xml:space="preserve">Wing </w:t>
+      </w:r>
+      <w:r>
+        <w:rPr>
+          <w:i/>
+        </w:rPr>
         <w:t>Body</w:t>
       </w:r>
       <w:r>
         <w:rPr>
           <w:i/>
         </w:rPr>
-        <w:t xml:space="preserve"> Left</w:t>
+        <w:t xml:space="preserve"> </w:t>
       </w:r>
       <w:r>
         <w:rPr>
           <w:i/>
         </w:rPr>
+        <w:t>Body</w:t>
+      </w:r>
+      <w:r>
+        <w:rPr>
+          <w:i/>
+        </w:rPr>
+        <w:t xml:space="preserve"> Cockpit Engine Engine </w:t>
+      </w:r>
+      <w:r>
+        <w:rPr>
+          <w:i/>
+        </w:rPr>
+        <w:t>Body</w:t>
+      </w:r>
+      <w:r>
+        <w:rPr>
+          <w:i/>
+        </w:rPr>
         <w:t xml:space="preserve"> </w:t>
       </w:r>
       <w:r>
         <w:rPr>
           <w:i/>
         </w:rPr>
-        <w:t>Wing Right</w:t>
+        <w:t>Body</w:t>
       </w:r>
       <w:r>
         <w:rPr>
@@ -5247,82 +5127,8 @@
         <w:rPr>
           <w:i/>
         </w:rPr>
-        <w:t xml:space="preserve">Wing </w:t>
-      </w:r>
-      <w:r>
-        <w:rPr>
-          <w:i/>
-        </w:rPr>
         <w:t>Body</w:t>
       </w:r>
-      <w:r>
-        <w:rPr>
-          <w:i/>
-        </w:rPr>
-        <w:t xml:space="preserve"> </w:t>
-      </w:r>
-      <w:proofErr w:type="spellStart"/>
-      <w:r>
-        <w:rPr>
-          <w:i/>
-        </w:rPr>
-        <w:t>Body</w:t>
-      </w:r>
-      <w:proofErr w:type="spellEnd"/>
-      <w:r>
-        <w:rPr>
-          <w:i/>
-        </w:rPr>
-        <w:t xml:space="preserve"> Cockpit Engine </w:t>
-      </w:r>
-      <w:proofErr w:type="spellStart"/>
-      <w:r>
-        <w:rPr>
-          <w:i/>
-        </w:rPr>
-        <w:t>Engine</w:t>
-      </w:r>
-      <w:proofErr w:type="spellEnd"/>
-      <w:r>
-        <w:rPr>
-          <w:i/>
-        </w:rPr>
-        <w:t xml:space="preserve"> </w:t>
-      </w:r>
-      <w:r>
-        <w:rPr>
-          <w:i/>
-        </w:rPr>
-        <w:t>Body</w:t>
-      </w:r>
-      <w:r>
-        <w:rPr>
-          <w:i/>
-        </w:rPr>
-        <w:t xml:space="preserve"> </w:t>
-      </w:r>
-      <w:proofErr w:type="spellStart"/>
-      <w:r>
-        <w:rPr>
-          <w:i/>
-        </w:rPr>
-        <w:t>Body</w:t>
-      </w:r>
-      <w:proofErr w:type="spellEnd"/>
-      <w:r>
-        <w:rPr>
-          <w:i/>
-        </w:rPr>
-        <w:t xml:space="preserve"> </w:t>
-      </w:r>
-      <w:proofErr w:type="spellStart"/>
-      <w:r>
-        <w:rPr>
-          <w:i/>
-        </w:rPr>
-        <w:t>Body</w:t>
-      </w:r>
-      <w:proofErr w:type="spellEnd"/>
       <w:r>
         <w:rPr>
           <w:i/>
@@ -6479,15 +6285,7 @@
     <w:p/>
     <w:p>
       <w:r>
-        <w:t xml:space="preserve">Imagine a dartboard superimposed over the target, with the </w:t>
-      </w:r>
-      <w:proofErr w:type="spellStart"/>
-      <w:r>
-        <w:t>bullseye</w:t>
-      </w:r>
-      <w:proofErr w:type="spellEnd"/>
-      <w:r>
-        <w:t xml:space="preserve"> centered at the point you’re aiming for.  This is illustrated in the pictures below, showing the effects of aiming at the chest, head, and hand.</w:t>
+        <w:t>Imagine a dartboard superimposed over the target, with the bullseye centered at the point you’re aiming for.  This is illustrated in the pictures below, showing the effects of aiming at the chest, head, and hand.</w:t>
       </w:r>
     </w:p>
     <w:p/>
@@ -6661,23 +6459,7 @@
     <w:p/>
     <w:p>
       <w:r>
-        <w:t xml:space="preserve">If you roll well enough, you’re going to hit the </w:t>
-      </w:r>
-      <w:proofErr w:type="spellStart"/>
-      <w:r>
-        <w:t>bullseye</w:t>
-      </w:r>
-      <w:proofErr w:type="spellEnd"/>
-      <w:r>
-        <w:t xml:space="preserve">.  The worse you roll, the further from the </w:t>
-      </w:r>
-      <w:proofErr w:type="spellStart"/>
-      <w:r>
-        <w:t>bullseye</w:t>
-      </w:r>
-      <w:proofErr w:type="spellEnd"/>
-      <w:r>
-        <w:t xml:space="preserve"> you’re going to hit.  You might still hit the target – albeit in a different spot than you intended – or you might miss completely.  </w:t>
+        <w:t xml:space="preserve">If you roll well enough, you’re going to hit the bullseye.  The worse you roll, the further from the bullseye you’re going to hit.  You might still hit the target – albeit in a different spot than you intended – or you might miss completely.  </w:t>
       </w:r>
     </w:p>
     <w:p/>
@@ -11760,22 +11542,14 @@
         <w:rPr>
           <w:i/>
         </w:rPr>
-        <w:t xml:space="preserve">ll stop the bullet completely. </w:t>
-      </w:r>
-      <w:proofErr w:type="gramStart"/>
+        <w:t>ll stop the bullet completely. If</w:t>
+      </w:r>
       <w:r>
         <w:rPr>
           <w:i/>
         </w:rPr>
-        <w:t>If</w:t>
-      </w:r>
-      <w:r>
-        <w:rPr>
-          <w:i/>
-        </w:rPr>
         <w:t xml:space="preserve"> it doesn't - lethality will be reduced anywhere from 0 to 35%.</w:t>
       </w:r>
-      <w:proofErr w:type="gramEnd"/>
     </w:p>
     <w:p/>
     <w:p>
@@ -12931,11 +12705,9 @@
             <w:r>
               <w:t xml:space="preserve">The weapon’s </w:t>
             </w:r>
-            <w:proofErr w:type="spellStart"/>
             <w:r>
               <w:t>shrt</w:t>
             </w:r>
-            <w:proofErr w:type="spellEnd"/>
             <w:r>
               <w:t xml:space="preserve"> range, in meters.  </w:t>
             </w:r>
@@ -13673,13 +13445,8 @@
             <w:pPr>
               <w:jc w:val="center"/>
             </w:pPr>
-            <w:proofErr w:type="gramStart"/>
-            <w:r>
-              <w:t>n</w:t>
-            </w:r>
-            <w:proofErr w:type="gramEnd"/>
-            <w:r>
-              <w:t>/a – safe from explosion</w:t>
+            <w:r>
+              <w:t>n/a – safe from explosion</w:t>
             </w:r>
           </w:p>
         </w:tc>
@@ -13761,15 +13528,7 @@
         <w:pStyle w:val="NormalWeb"/>
       </w:pPr>
       <w:r>
-        <w:t xml:space="preserve">If the defender rolls </w:t>
-      </w:r>
-      <w:proofErr w:type="gramStart"/>
-      <w:r>
-        <w:t>better</w:t>
-      </w:r>
-      <w:proofErr w:type="gramEnd"/>
-      <w:r>
-        <w:t xml:space="preserve"> than the attacker, the zone is further modified by the difference between the attack and defense rolls.</w:t>
+        <w:t>If the defender rolls better than the attacker, the zone is further modified by the difference between the attack and defense rolls.</w:t>
       </w:r>
     </w:p>
     <w:p>
@@ -14537,19 +14296,11 @@
                 <w:b/>
               </w:rPr>
             </w:pPr>
-            <w:proofErr w:type="gramStart"/>
             <w:r>
               <w:rPr>
                 <w:b/>
               </w:rPr>
-              <w:t>of</w:t>
-            </w:r>
-            <w:proofErr w:type="gramEnd"/>
-            <w:r>
-              <w:rPr>
-                <w:b/>
-              </w:rPr>
-              <w:t xml:space="preserve"> Hits</w:t>
+              <w:t>of Hits</w:t>
             </w:r>
           </w:p>
         </w:tc>
@@ -14809,15 +14560,7 @@
     <w:p/>
     <w:p>
       <w:r>
-        <w:t xml:space="preserve">First aid on vehicles represents </w:t>
-      </w:r>
-      <w:proofErr w:type="gramStart"/>
-      <w:r>
-        <w:t>quick-fix</w:t>
-      </w:r>
-      <w:proofErr w:type="gramEnd"/>
-      <w:r>
-        <w:t xml:space="preserve"> jury-rigging, and can be done in the midst of combat using the Treat action.</w:t>
+        <w:t>First aid on vehicles represents quick-fix jury-rigging, and can be done in the midst of combat using the Treat action.</w:t>
       </w:r>
     </w:p>
     <w:p/>
@@ -14849,23 +14592,7 @@
     </w:p>
     <w:p>
       <w:r>
-        <w:t xml:space="preserve">Below is a sample FS3 configuration from a </w:t>
-      </w:r>
-      <w:proofErr w:type="spellStart"/>
-      <w:r>
-        <w:t>Battlestar</w:t>
-      </w:r>
-      <w:proofErr w:type="spellEnd"/>
-      <w:r>
-        <w:t xml:space="preserve"> </w:t>
-      </w:r>
-      <w:proofErr w:type="spellStart"/>
-      <w:r>
-        <w:t>Galactica</w:t>
-      </w:r>
-      <w:proofErr w:type="spellEnd"/>
-      <w:r>
-        <w:t xml:space="preserve"> game.  </w:t>
+        <w:t xml:space="preserve">Below is a sample FS3 configuration from a Battlestar Galactica game.  </w:t>
       </w:r>
     </w:p>
     <w:p/>
@@ -15205,13 +14932,8 @@
           <w:numId w:val="43"/>
         </w:numPr>
       </w:pPr>
-      <w:proofErr w:type="gramStart"/>
-      <w:r>
-        <w:t>A humanity</w:t>
-      </w:r>
-      <w:proofErr w:type="gramEnd"/>
-      <w:r>
-        <w:t xml:space="preserve"> - history, literature, psychology, philosophy, poetry, etc. </w:t>
+      <w:r>
+        <w:t xml:space="preserve">A humanity - history, literature, psychology, philosophy, poetry, etc. </w:t>
       </w:r>
       <w:r>
         <w:t xml:space="preserve"> (Mind)</w:t>
@@ -15229,15 +14951,7 @@
         <w:t xml:space="preserve">A profession or trade - cook, waitress, bartender, accountant, programmer, carpenter, brewer, blacksmith, etc. </w:t>
       </w:r>
       <w:r>
-        <w:t xml:space="preserve"> (</w:t>
-      </w:r>
-      <w:proofErr w:type="gramStart"/>
-      <w:r>
-        <w:t>varies</w:t>
-      </w:r>
-      <w:proofErr w:type="gramEnd"/>
-      <w:r>
-        <w:t xml:space="preserve"> – any)</w:t>
+        <w:t xml:space="preserve"> (varies – any)</w:t>
       </w:r>
     </w:p>
     <w:p>
@@ -15309,15 +15023,7 @@
         </w:numPr>
       </w:pPr>
       <w:r>
-        <w:t xml:space="preserve">A craft or hobby - gardening, </w:t>
-      </w:r>
-      <w:proofErr w:type="spellStart"/>
-      <w:r>
-        <w:t>basketweaving</w:t>
-      </w:r>
-      <w:proofErr w:type="spellEnd"/>
-      <w:r>
-        <w:t xml:space="preserve">, knitting, etc. </w:t>
+        <w:t xml:space="preserve">A craft or hobby - gardening, basketweaving, knitting, etc. </w:t>
       </w:r>
       <w:r>
         <w:t>(Mind)</w:t>
@@ -15349,7 +15055,10 @@
     </w:p>
     <w:p>
       <w:r>
-        <w:t>Each character receives 80 points for abilities.</w:t>
+        <w:t>Each character receives 60</w:t>
+      </w:r>
+      <w:r>
+        <w:t xml:space="preserve"> points for abilities.</w:t>
       </w:r>
     </w:p>
     <w:p/>
@@ -15372,8 +15081,6 @@
       <w:r>
         <w:t>3</w:t>
       </w:r>
-      <w:bookmarkStart w:id="67" w:name="_GoBack"/>
-      <w:bookmarkEnd w:id="67"/>
       <w:r>
         <w:t xml:space="preserve"> abilities at rating 7 or higher.</w:t>
       </w:r>
@@ -15393,8 +15100,10 @@
         <w:t>1</w:t>
       </w:r>
       <w:r>
-        <w:t>1</w:t>
-      </w:r>
+        <w:t>2</w:t>
+      </w:r>
+      <w:bookmarkStart w:id="67" w:name="_GoBack"/>
+      <w:bookmarkEnd w:id="67"/>
       <w:r>
         <w:t xml:space="preserve"> points in attributes.</w:t>
       </w:r>
@@ -15454,23 +15163,7 @@
     </w:p>
     <w:p>
       <w:r>
-        <w:t>2 XP / week  (</w:t>
-      </w:r>
-      <w:proofErr w:type="spellStart"/>
-      <w:r>
-        <w:t>Battlestar</w:t>
-      </w:r>
-      <w:proofErr w:type="spellEnd"/>
-      <w:r>
-        <w:t xml:space="preserve"> </w:t>
-      </w:r>
-      <w:proofErr w:type="spellStart"/>
-      <w:r>
-        <w:t>Galactica</w:t>
-      </w:r>
-      <w:proofErr w:type="spellEnd"/>
-      <w:r>
-        <w:t xml:space="preserve"> is an intense war/survival environment)</w:t>
+        <w:t>2 XP / week  (Battlestar Galactica is an intense war/survival environment)</w:t>
       </w:r>
     </w:p>
     <w:p>
@@ -15522,13 +15215,8 @@
           <w:numId w:val="45"/>
         </w:numPr>
       </w:pPr>
-      <w:proofErr w:type="spellStart"/>
-      <w:r>
-        <w:t>Tougness</w:t>
-      </w:r>
-      <w:proofErr w:type="spellEnd"/>
-      <w:r>
-        <w:t xml:space="preserve"> = </w:t>
+      <w:r>
+        <w:t xml:space="preserve">Tougness = </w:t>
       </w:r>
       <w:r>
         <w:t>Body</w:t>
@@ -22182,13 +21870,8 @@
             <w:tcW w:w="3294" w:type="dxa"/>
           </w:tcPr>
           <w:p>
-            <w:proofErr w:type="spellStart"/>
-            <w:r>
-              <w:t>Cylon</w:t>
-            </w:r>
-            <w:proofErr w:type="spellEnd"/>
-            <w:r>
-              <w:t xml:space="preserve"> Centurion Armor</w:t>
+            <w:r>
+              <w:t>Cylon Centurion Armor</w:t>
             </w:r>
           </w:p>
         </w:tc>
@@ -22319,13 +22002,8 @@
             <w:tcW w:w="3294" w:type="dxa"/>
           </w:tcPr>
           <w:p>
-            <w:proofErr w:type="spellStart"/>
-            <w:r>
-              <w:t>Cylon</w:t>
-            </w:r>
-            <w:proofErr w:type="spellEnd"/>
-            <w:r>
-              <w:t xml:space="preserve"> Raider Vehicle Armor</w:t>
+            <w:r>
+              <w:t>Cylon Raider Vehicle Armor</w:t>
             </w:r>
           </w:p>
         </w:tc>
@@ -22717,13 +22395,8 @@
             <w:tcW w:w="0" w:type="auto"/>
           </w:tcPr>
           <w:p>
-            <w:proofErr w:type="spellStart"/>
-            <w:r>
-              <w:t>Cylon</w:t>
-            </w:r>
-            <w:proofErr w:type="spellEnd"/>
-            <w:r>
-              <w:t xml:space="preserve"> Raider space fighter</w:t>
+            <w:r>
+              <w:t>Cylon Raider space fighter</w:t>
             </w:r>
           </w:p>
         </w:tc>
@@ -26586,7 +26259,7 @@
         <w:rStyle w:val="PageNumber"/>
         <w:noProof/>
       </w:rPr>
-      <w:t>28</w:t>
+      <w:t>1</w:t>
     </w:r>
     <w:r>
       <w:rPr>
@@ -26623,7 +26296,7 @@
         <w:rStyle w:val="PageNumber"/>
         <w:noProof/>
       </w:rPr>
-      <w:t>33</w:t>
+      <w:t>1</w:t>
     </w:r>
     <w:r>
       <w:rPr>
@@ -32810,7 +32483,7 @@
 </file>
 
 <file path=customXml/itemProps1.xml><?xml version="1.0" encoding="utf-8"?>
-<ds:datastoreItem xmlns:ds="http://schemas.openxmlformats.org/officeDocument/2006/customXml" ds:itemID="{E8F6230C-7C86-4444-8B69-7CF81F013201}">
+<ds:datastoreItem xmlns:ds="http://schemas.openxmlformats.org/officeDocument/2006/customXml" ds:itemID="{7CFBE8D2-F9F0-2C4B-B083-3999D790C3A2}">
   <ds:schemaRefs>
     <ds:schemaRef ds:uri="http://schemas.openxmlformats.org/officeDocument/2006/bibliography"/>
   </ds:schemaRefs>

</xml_diff>

<commit_message>
Adding medieval equipment list courtesy of Steel & Stone.  Updating a typo in the armor calculation in the storyteller's guide.
</commit_message>
<xml_diff>
--- a/farasoftcode/Docs/FS3.2/FS3 Storytellers Guide.docx
+++ b/farasoftcode/Docs/FS3.2/FS3 Storytellers Guide.docx
@@ -11487,7 +11487,41 @@
                 <w:sz w:val="20"/>
                 <w:szCs w:val="20"/>
               </w:rPr>
-              <w:t>Stop Chance = ((((Penetration/Protection) * 2) - 1) * 25) + 10</w:t>
+              <w:t>Stop Chance = ((((</w:t>
+            </w:r>
+            <w:r>
+              <w:rPr>
+                <w:rFonts w:ascii="Courier New" w:hAnsi="Courier New" w:cs="Courier New"/>
+                <w:sz w:val="20"/>
+                <w:szCs w:val="20"/>
+              </w:rPr>
+              <w:t>Protection</w:t>
+            </w:r>
+            <w:r>
+              <w:rPr>
+                <w:rFonts w:ascii="Courier New" w:hAnsi="Courier New" w:cs="Courier New"/>
+                <w:sz w:val="20"/>
+                <w:szCs w:val="20"/>
+              </w:rPr>
+              <w:t>/</w:t>
+            </w:r>
+            <w:r>
+              <w:rPr>
+                <w:rFonts w:ascii="Courier New" w:hAnsi="Courier New" w:cs="Courier New"/>
+                <w:sz w:val="20"/>
+                <w:szCs w:val="20"/>
+              </w:rPr>
+              <w:t>Penetration</w:t>
+            </w:r>
+            <w:bookmarkStart w:id="40" w:name="_GoBack"/>
+            <w:bookmarkEnd w:id="40"/>
+            <w:r>
+              <w:rPr>
+                <w:rFonts w:ascii="Courier New" w:hAnsi="Courier New" w:cs="Courier New"/>
+                <w:sz w:val="20"/>
+                <w:szCs w:val="20"/>
+              </w:rPr>
+              <w:t>) * 2) - 1) * 25) + 10</w:t>
             </w:r>
           </w:p>
           <w:p>
@@ -11556,15 +11590,15 @@
       <w:pPr>
         <w:pStyle w:val="Heading2"/>
       </w:pPr>
-      <w:bookmarkStart w:id="40" w:name="_Ref162194099"/>
-      <w:bookmarkStart w:id="41" w:name="_Toc162505342"/>
-      <w:bookmarkStart w:id="42" w:name="_Toc163897231"/>
+      <w:bookmarkStart w:id="41" w:name="_Ref162194099"/>
+      <w:bookmarkStart w:id="42" w:name="_Toc162505342"/>
+      <w:bookmarkStart w:id="43" w:name="_Toc163897231"/>
       <w:r>
         <w:t>Cover</w:t>
       </w:r>
-      <w:bookmarkEnd w:id="40"/>
       <w:bookmarkEnd w:id="41"/>
       <w:bookmarkEnd w:id="42"/>
+      <w:bookmarkEnd w:id="43"/>
     </w:p>
     <w:p>
       <w:r>
@@ -11684,15 +11718,15 @@
       <w:pPr>
         <w:pStyle w:val="Heading2"/>
       </w:pPr>
-      <w:bookmarkStart w:id="43" w:name="_Ref162251122"/>
-      <w:bookmarkStart w:id="44" w:name="_Toc162505343"/>
-      <w:bookmarkStart w:id="45" w:name="_Toc163897232"/>
+      <w:bookmarkStart w:id="44" w:name="_Ref162251122"/>
+      <w:bookmarkStart w:id="45" w:name="_Toc162505343"/>
+      <w:bookmarkStart w:id="46" w:name="_Toc163897232"/>
       <w:r>
         <w:t>Determining Damage</w:t>
       </w:r>
-      <w:bookmarkEnd w:id="43"/>
       <w:bookmarkEnd w:id="44"/>
       <w:bookmarkEnd w:id="45"/>
+      <w:bookmarkEnd w:id="46"/>
     </w:p>
     <w:p>
       <w:r>
@@ -12079,21 +12113,21 @@
       </w:tr>
     </w:tbl>
     <w:p>
-      <w:bookmarkStart w:id="46" w:name="_Ref162183488"/>
-      <w:bookmarkStart w:id="47" w:name="_Ref162248517"/>
+      <w:bookmarkStart w:id="47" w:name="_Ref162183488"/>
+      <w:bookmarkStart w:id="48" w:name="_Ref162248517"/>
     </w:p>
     <w:p>
       <w:pPr>
         <w:pStyle w:val="Heading2"/>
       </w:pPr>
-      <w:bookmarkStart w:id="48" w:name="_Toc162505344"/>
-      <w:bookmarkStart w:id="49" w:name="_Toc163897233"/>
+      <w:bookmarkStart w:id="49" w:name="_Toc162505344"/>
+      <w:bookmarkStart w:id="50" w:name="_Toc163897233"/>
       <w:r>
         <w:t>Suppression</w:t>
       </w:r>
-      <w:bookmarkEnd w:id="46"/>
-      <w:bookmarkEnd w:id="48"/>
+      <w:bookmarkEnd w:id="47"/>
       <w:bookmarkEnd w:id="49"/>
+      <w:bookmarkEnd w:id="50"/>
     </w:p>
     <w:p>
       <w:r>
@@ -12167,13 +12201,13 @@
       <w:pPr>
         <w:pStyle w:val="Heading2"/>
       </w:pPr>
-      <w:bookmarkStart w:id="50" w:name="_Toc162505345"/>
-      <w:bookmarkStart w:id="51" w:name="_Toc163897234"/>
+      <w:bookmarkStart w:id="51" w:name="_Toc162505345"/>
+      <w:bookmarkStart w:id="52" w:name="_Toc163897234"/>
       <w:r>
         <w:t>Weapon Stats</w:t>
       </w:r>
-      <w:bookmarkEnd w:id="50"/>
       <w:bookmarkEnd w:id="51"/>
+      <w:bookmarkEnd w:id="52"/>
     </w:p>
     <w:p>
       <w:r>
@@ -12836,14 +12870,14 @@
       <w:pPr>
         <w:pStyle w:val="Heading2"/>
       </w:pPr>
-      <w:bookmarkStart w:id="52" w:name="_Toc162505346"/>
-      <w:bookmarkStart w:id="53" w:name="_Toc163897235"/>
-      <w:bookmarkEnd w:id="47"/>
+      <w:bookmarkStart w:id="53" w:name="_Toc162505346"/>
+      <w:bookmarkStart w:id="54" w:name="_Toc163897235"/>
+      <w:bookmarkEnd w:id="48"/>
       <w:r>
         <w:t>Special Attacks</w:t>
       </w:r>
-      <w:bookmarkEnd w:id="52"/>
       <w:bookmarkEnd w:id="53"/>
+      <w:bookmarkEnd w:id="54"/>
     </w:p>
     <w:p>
       <w:r>
@@ -12855,11 +12889,11 @@
       <w:pPr>
         <w:pStyle w:val="Heading3"/>
       </w:pPr>
-      <w:bookmarkStart w:id="54" w:name="_Ref162413951"/>
+      <w:bookmarkStart w:id="55" w:name="_Ref162413951"/>
       <w:r>
         <w:t>Automatic Fire</w:t>
       </w:r>
-      <w:bookmarkEnd w:id="54"/>
+      <w:bookmarkEnd w:id="55"/>
     </w:p>
     <w:p>
       <w:r>
@@ -12974,11 +13008,11 @@
       <w:pPr>
         <w:pStyle w:val="Heading3"/>
       </w:pPr>
-      <w:bookmarkStart w:id="55" w:name="_Ref162458022"/>
+      <w:bookmarkStart w:id="56" w:name="_Ref162458022"/>
       <w:r>
         <w:t>Explosions</w:t>
       </w:r>
-      <w:bookmarkEnd w:id="55"/>
+      <w:bookmarkEnd w:id="56"/>
     </w:p>
     <w:p>
       <w:r>
@@ -13669,22 +13703,22 @@
       <w:pPr>
         <w:pStyle w:val="Heading2"/>
       </w:pPr>
-      <w:bookmarkStart w:id="56" w:name="_Ref162112972"/>
-      <w:bookmarkStart w:id="57" w:name="_Toc162505352"/>
-      <w:bookmarkStart w:id="58" w:name="_Ref162703833"/>
-      <w:bookmarkStart w:id="59" w:name="_Ref162703836"/>
-      <w:bookmarkStart w:id="60" w:name="_Toc163897236"/>
+      <w:bookmarkStart w:id="57" w:name="_Ref162112972"/>
+      <w:bookmarkStart w:id="58" w:name="_Toc162505352"/>
+      <w:bookmarkStart w:id="59" w:name="_Ref162703833"/>
+      <w:bookmarkStart w:id="60" w:name="_Ref162703836"/>
+      <w:bookmarkStart w:id="61" w:name="_Toc163897236"/>
       <w:r>
         <w:t>Healing</w:t>
       </w:r>
-      <w:bookmarkEnd w:id="56"/>
       <w:bookmarkEnd w:id="57"/>
+      <w:bookmarkEnd w:id="58"/>
       <w:r>
         <w:t xml:space="preserve"> Damage</w:t>
       </w:r>
-      <w:bookmarkEnd w:id="58"/>
       <w:bookmarkEnd w:id="59"/>
       <w:bookmarkEnd w:id="60"/>
+      <w:bookmarkEnd w:id="61"/>
     </w:p>
     <w:p>
       <w:r>
@@ -13990,13 +14024,13 @@
       <w:pPr>
         <w:pStyle w:val="Heading2"/>
       </w:pPr>
-      <w:bookmarkStart w:id="61" w:name="_Toc162505347"/>
-      <w:bookmarkStart w:id="62" w:name="_Toc163897237"/>
+      <w:bookmarkStart w:id="62" w:name="_Toc162505347"/>
+      <w:bookmarkStart w:id="63" w:name="_Toc163897237"/>
       <w:r>
         <w:t>Vehicle Combat</w:t>
       </w:r>
-      <w:bookmarkEnd w:id="61"/>
       <w:bookmarkEnd w:id="62"/>
+      <w:bookmarkEnd w:id="63"/>
     </w:p>
     <w:p>
       <w:r>
@@ -14014,11 +14048,11 @@
       <w:pPr>
         <w:pStyle w:val="Heading3"/>
       </w:pPr>
-      <w:bookmarkStart w:id="63" w:name="_Ref162444406"/>
+      <w:bookmarkStart w:id="64" w:name="_Ref162444406"/>
       <w:r>
         <w:t>Weapons and Armor</w:t>
       </w:r>
-      <w:bookmarkEnd w:id="63"/>
+      <w:bookmarkEnd w:id="64"/>
     </w:p>
     <w:p>
       <w:r>
@@ -14121,11 +14155,11 @@
       <w:pPr>
         <w:pStyle w:val="Heading3"/>
       </w:pPr>
-      <w:bookmarkStart w:id="64" w:name="_Ref162451905"/>
+      <w:bookmarkStart w:id="65" w:name="_Ref162451905"/>
       <w:r>
         <w:t>Explosives</w:t>
       </w:r>
-      <w:bookmarkEnd w:id="64"/>
+      <w:bookmarkEnd w:id="65"/>
     </w:p>
     <w:p>
       <w:r>
@@ -14584,11 +14618,11 @@
       <w:pPr>
         <w:pStyle w:val="Heading1"/>
       </w:pPr>
-      <w:bookmarkStart w:id="65" w:name="_Toc163897238"/>
+      <w:bookmarkStart w:id="66" w:name="_Toc163897238"/>
       <w:r>
         <w:t>Sample Configuration</w:t>
       </w:r>
-      <w:bookmarkEnd w:id="65"/>
+      <w:bookmarkEnd w:id="66"/>
     </w:p>
     <w:p>
       <w:r>
@@ -14600,11 +14634,11 @@
       <w:pPr>
         <w:pStyle w:val="Heading2"/>
       </w:pPr>
-      <w:bookmarkStart w:id="66" w:name="_Toc163897239"/>
+      <w:bookmarkStart w:id="67" w:name="_Toc163897239"/>
       <w:r>
         <w:t>Skills</w:t>
       </w:r>
-      <w:bookmarkEnd w:id="66"/>
+      <w:bookmarkEnd w:id="67"/>
     </w:p>
     <w:p>
       <w:pPr>
@@ -14706,8 +14740,6 @@
       <w:r>
         <w:t>Personality</w:t>
       </w:r>
-      <w:bookmarkStart w:id="67" w:name="_GoBack"/>
-      <w:bookmarkEnd w:id="67"/>
       <w:r>
         <w:t xml:space="preserve"> </w:t>
       </w:r>
@@ -26265,7 +26297,7 @@
         <w:rStyle w:val="PageNumber"/>
         <w:noProof/>
       </w:rPr>
-      <w:t>29</w:t>
+      <w:t>18</w:t>
     </w:r>
     <w:r>
       <w:rPr>
@@ -32489,7 +32521,7 @@
 </file>
 
 <file path=customXml/itemProps1.xml><?xml version="1.0" encoding="utf-8"?>
-<ds:datastoreItem xmlns:ds="http://schemas.openxmlformats.org/officeDocument/2006/customXml" ds:itemID="{B7572571-A9FE-A444-8910-5FBEFFF4334A}">
+<ds:datastoreItem xmlns:ds="http://schemas.openxmlformats.org/officeDocument/2006/customXml" ds:itemID="{1FBF8204-BAF6-714E-9536-58E976379821}">
   <ds:schemaRefs>
     <ds:schemaRef ds:uri="http://schemas.openxmlformats.org/officeDocument/2006/bibliography"/>
   </ds:schemaRefs>

</xml_diff>